<commit_message>
fix hàm tách lớp hoc phần, thêm số hợp đồng vào xuất file hợp đồng.
</commit_message>
<xml_diff>
--- a/src/templates/HopDongCH.docx
+++ b/src/templates/HopDongCH.docx
@@ -1,6 +1,6 @@
 
 <file path=word/document.xml><?xml version="1.0" encoding="utf-8"?>
-<w:document xmlns:wpc="http://schemas.microsoft.com/office/word/2010/wordprocessingCanvas" xmlns:cx="http://schemas.microsoft.com/office/drawing/2014/chartex" xmlns:cx1="http://schemas.microsoft.com/office/drawing/2015/9/8/chartex" xmlns:mc="http://schemas.openxmlformats.org/markup-compatibility/2006" xmlns:o="urn:schemas-microsoft-com:office:office" xmlns:r="http://schemas.openxmlformats.org/officeDocument/2006/relationships" xmlns:m="http://schemas.openxmlformats.org/officeDocument/2006/math" xmlns:v="urn:schemas-microsoft-com:vml" xmlns:wp14="http://schemas.microsoft.com/office/word/2010/wordprocessingDrawing" xmlns:wp="http://schemas.openxmlformats.org/drawingml/2006/wordprocessingDrawing" xmlns:w10="urn:schemas-microsoft-com:office:word" xmlns:w="http://schemas.openxmlformats.org/wordprocessingml/2006/main" xmlns:w14="http://schemas.microsoft.com/office/word/2010/wordml" xmlns:w15="http://schemas.microsoft.com/office/word/2012/wordml" xmlns:w16se="http://schemas.microsoft.com/office/word/2015/wordml/symex" xmlns:wpg="http://schemas.microsoft.com/office/word/2010/wordprocessingGroup" xmlns:wpi="http://schemas.microsoft.com/office/word/2010/wordprocessingInk" xmlns:wne="http://schemas.microsoft.com/office/word/2006/wordml" xmlns:wps="http://schemas.microsoft.com/office/word/2010/wordprocessingShape" mc:Ignorable="w14 w15 w16se wp14">
+<w:document xmlns:wpc="http://schemas.microsoft.com/office/word/2010/wordprocessingCanvas" xmlns:mc="http://schemas.openxmlformats.org/markup-compatibility/2006" xmlns:o="urn:schemas-microsoft-com:office:office" xmlns:r="http://schemas.openxmlformats.org/officeDocument/2006/relationships" xmlns:m="http://schemas.openxmlformats.org/officeDocument/2006/math" xmlns:v="urn:schemas-microsoft-com:vml" xmlns:wp14="http://schemas.microsoft.com/office/word/2010/wordprocessingDrawing" xmlns:wp="http://schemas.openxmlformats.org/drawingml/2006/wordprocessingDrawing" xmlns:w10="urn:schemas-microsoft-com:office:word" xmlns:w="http://schemas.openxmlformats.org/wordprocessingml/2006/main" xmlns:w14="http://schemas.microsoft.com/office/word/2010/wordml" xmlns:wpg="http://schemas.microsoft.com/office/word/2010/wordprocessingGroup" xmlns:wpi="http://schemas.microsoft.com/office/word/2010/wordprocessingInk" xmlns:wne="http://schemas.microsoft.com/office/word/2006/wordml" xmlns:wps="http://schemas.microsoft.com/office/word/2010/wordprocessingShape" mc:Ignorable="w14 wp14">
   <w:body>
     <w:tbl>
       <w:tblPr>
@@ -27,8 +27,6 @@
                 <w:b/>
               </w:rPr>
             </w:pPr>
-            <w:bookmarkStart w:id="0" w:name="_GoBack"/>
-            <w:bookmarkEnd w:id="0"/>
             <w:r>
               <w:rPr>
                 <w:b/>
@@ -110,7 +108,7 @@
                     </wp:anchor>
                   </w:drawing>
                 </mc:Choice>
-                <mc:Fallback xmlns:w16sdtdh="http://schemas.microsoft.com/office/word/2020/wordml/sdtdatahash" xmlns:w16du="http://schemas.microsoft.com/office/word/2023/wordml/word16du" xmlns:w16="http://schemas.microsoft.com/office/word/2018/wordml" xmlns:w16cid="http://schemas.microsoft.com/office/word/2016/wordml/cid" xmlns:w16cex="http://schemas.microsoft.com/office/word/2018/wordml/cex" xmlns:oel="http://schemas.microsoft.com/office/2019/extlst" xmlns:am3d="http://schemas.microsoft.com/office/drawing/2017/model3d" xmlns:aink="http://schemas.microsoft.com/office/drawing/2016/ink" xmlns:cx8="http://schemas.microsoft.com/office/drawing/2016/5/14/chartex" xmlns:cx7="http://schemas.microsoft.com/office/drawing/2016/5/13/chartex" xmlns:cx6="http://schemas.microsoft.com/office/drawing/2016/5/12/chartex" xmlns:cx5="http://schemas.microsoft.com/office/drawing/2016/5/11/chartex" xmlns:cx4="http://schemas.microsoft.com/office/drawing/2016/5/10/chartex" xmlns:cx3="http://schemas.microsoft.com/office/drawing/2016/5/9/chartex" xmlns:cx2="http://schemas.microsoft.com/office/drawing/2015/10/21/chartex">
+                <mc:Fallback xmlns:cx2="http://schemas.microsoft.com/office/drawing/2015/10/21/chartex" xmlns:cx3="http://schemas.microsoft.com/office/drawing/2016/5/9/chartex" xmlns:cx4="http://schemas.microsoft.com/office/drawing/2016/5/10/chartex" xmlns:cx5="http://schemas.microsoft.com/office/drawing/2016/5/11/chartex" xmlns:cx6="http://schemas.microsoft.com/office/drawing/2016/5/12/chartex" xmlns:cx7="http://schemas.microsoft.com/office/drawing/2016/5/13/chartex" xmlns:cx8="http://schemas.microsoft.com/office/drawing/2016/5/14/chartex" xmlns:aink="http://schemas.microsoft.com/office/drawing/2016/ink" xmlns:am3d="http://schemas.microsoft.com/office/drawing/2017/model3d" xmlns:oel="http://schemas.microsoft.com/office/2019/extlst" xmlns:w16cex="http://schemas.microsoft.com/office/word/2018/wordml/cex" xmlns:w16cid="http://schemas.microsoft.com/office/word/2016/wordml/cid" xmlns:w16="http://schemas.microsoft.com/office/word/2018/wordml" xmlns:w16du="http://schemas.microsoft.com/office/word/2023/wordml/word16du" xmlns:w16sdtdh="http://schemas.microsoft.com/office/word/2020/wordml/sdtdatahash" xmlns:w16se="http://schemas.microsoft.com/office/word/2015/wordml/symex" xmlns:w15="http://schemas.microsoft.com/office/word/2012/wordml" xmlns:cx1="http://schemas.microsoft.com/office/drawing/2015/9/8/chartex" xmlns:cx="http://schemas.microsoft.com/office/drawing/2014/chartex">
                   <w:pict>
                     <v:line w14:anchorId="4225EECB" id="Line 13" o:spid="_x0000_s1026" style="position:absolute;z-index:251657216;visibility:visible;mso-wrap-style:square;mso-width-percent:0;mso-height-percent:0;mso-wrap-distance-left:9pt;mso-wrap-distance-top:0;mso-wrap-distance-right:9pt;mso-wrap-distance-bottom:0;mso-position-horizontal:absolute;mso-position-horizontal-relative:text;mso-position-vertical:absolute;mso-position-vertical-relative:text;mso-width-percent:0;mso-height-percent:0;mso-width-relative:page;mso-height-relative:page" from="67.2pt,16.3pt" to="121.2pt,16.3pt" o:gfxdata="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"/>
                   </w:pict>
@@ -240,7 +238,7 @@
                     </wp:anchor>
                   </w:drawing>
                 </mc:Choice>
-                <mc:Fallback xmlns:w16sdtdh="http://schemas.microsoft.com/office/word/2020/wordml/sdtdatahash" xmlns:w16du="http://schemas.microsoft.com/office/word/2023/wordml/word16du" xmlns:w16="http://schemas.microsoft.com/office/word/2018/wordml" xmlns:w16cid="http://schemas.microsoft.com/office/word/2016/wordml/cid" xmlns:w16cex="http://schemas.microsoft.com/office/word/2018/wordml/cex" xmlns:oel="http://schemas.microsoft.com/office/2019/extlst" xmlns:am3d="http://schemas.microsoft.com/office/drawing/2017/model3d" xmlns:aink="http://schemas.microsoft.com/office/drawing/2016/ink" xmlns:cx8="http://schemas.microsoft.com/office/drawing/2016/5/14/chartex" xmlns:cx7="http://schemas.microsoft.com/office/drawing/2016/5/13/chartex" xmlns:cx6="http://schemas.microsoft.com/office/drawing/2016/5/12/chartex" xmlns:cx5="http://schemas.microsoft.com/office/drawing/2016/5/11/chartex" xmlns:cx4="http://schemas.microsoft.com/office/drawing/2016/5/10/chartex" xmlns:cx3="http://schemas.microsoft.com/office/drawing/2016/5/9/chartex" xmlns:cx2="http://schemas.microsoft.com/office/drawing/2015/10/21/chartex">
+                <mc:Fallback xmlns:cx2="http://schemas.microsoft.com/office/drawing/2015/10/21/chartex" xmlns:cx3="http://schemas.microsoft.com/office/drawing/2016/5/9/chartex" xmlns:cx4="http://schemas.microsoft.com/office/drawing/2016/5/10/chartex" xmlns:cx5="http://schemas.microsoft.com/office/drawing/2016/5/11/chartex" xmlns:cx6="http://schemas.microsoft.com/office/drawing/2016/5/12/chartex" xmlns:cx7="http://schemas.microsoft.com/office/drawing/2016/5/13/chartex" xmlns:cx8="http://schemas.microsoft.com/office/drawing/2016/5/14/chartex" xmlns:aink="http://schemas.microsoft.com/office/drawing/2016/ink" xmlns:am3d="http://schemas.microsoft.com/office/drawing/2017/model3d" xmlns:oel="http://schemas.microsoft.com/office/2019/extlst" xmlns:w16cex="http://schemas.microsoft.com/office/word/2018/wordml/cex" xmlns:w16cid="http://schemas.microsoft.com/office/word/2016/wordml/cid" xmlns:w16="http://schemas.microsoft.com/office/word/2018/wordml" xmlns:w16du="http://schemas.microsoft.com/office/word/2023/wordml/word16du" xmlns:w16sdtdh="http://schemas.microsoft.com/office/word/2020/wordml/sdtdatahash" xmlns:w16se="http://schemas.microsoft.com/office/word/2015/wordml/symex" xmlns:w15="http://schemas.microsoft.com/office/word/2012/wordml" xmlns:cx1="http://schemas.microsoft.com/office/drawing/2015/9/8/chartex" xmlns:cx="http://schemas.microsoft.com/office/drawing/2014/chartex">
                   <w:pict>
                     <v:line w14:anchorId="325E8022" id="Line 12" o:spid="_x0000_s1026" style="position:absolute;z-index:251656192;visibility:visible;mso-wrap-style:square;mso-width-percent:0;mso-height-percent:0;mso-wrap-distance-left:9pt;mso-wrap-distance-top:0;mso-wrap-distance-right:9pt;mso-wrap-distance-bottom:0;mso-position-horizontal:absolute;mso-position-horizontal-relative:text;mso-position-vertical:absolute;mso-position-vertical-relative:text;mso-width-percent:0;mso-height-percent:0;mso-width-relative:page;mso-height-relative:page" from="62.55pt,.8pt" to="204.6pt,.8pt" o:gfxdata="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"/>
                   </w:pict>
@@ -347,7 +345,68 @@
           <w:sz w:val="28"/>
           <w:szCs w:val="28"/>
         </w:rPr>
-        <w:t xml:space="preserve">Số:        /HĐ-ĐT           </w:t>
+        <w:t xml:space="preserve">Số: </w:t>
+      </w:r>
+      <w:r>
+        <w:rPr>
+          <w:sz w:val="28"/>
+          <w:szCs w:val="28"/>
+        </w:rPr>
+        <w:fldChar w:fldCharType="begin"/>
+      </w:r>
+      <w:r>
+        <w:rPr>
+          <w:sz w:val="28"/>
+          <w:szCs w:val="28"/>
+        </w:rPr>
+        <w:instrText xml:space="preserve"> MERGEFIELD  Ngày_cấp </w:instrText>
+      </w:r>
+      <w:r>
+        <w:rPr>
+          <w:sz w:val="28"/>
+          <w:szCs w:val="28"/>
+        </w:rPr>
+        <w:fldChar w:fldCharType="separate"/>
+      </w:r>
+      <w:r>
+        <w:rPr>
+          <w:noProof/>
+          <w:sz w:val="28"/>
+          <w:szCs w:val="28"/>
+        </w:rPr>
+        <w:t>«Số</w:t>
+      </w:r>
+      <w:r>
+        <w:rPr>
+          <w:noProof/>
+          <w:sz w:val="28"/>
+          <w:szCs w:val="28"/>
+          <w:lang w:val="vi-VN"/>
+        </w:rPr>
+        <w:t>_hợp_đồng</w:t>
+      </w:r>
+      <w:r>
+        <w:rPr>
+          <w:noProof/>
+          <w:sz w:val="28"/>
+          <w:szCs w:val="28"/>
+        </w:rPr>
+        <w:t>»</w:t>
+      </w:r>
+      <w:r>
+        <w:rPr>
+          <w:sz w:val="28"/>
+          <w:szCs w:val="28"/>
+        </w:rPr>
+        <w:fldChar w:fldCharType="end"/>
+      </w:r>
+      <w:r>
+        <w:rPr>
+          <w:b/>
+          <w:sz w:val="28"/>
+          <w:szCs w:val="28"/>
+        </w:rPr>
+        <w:t xml:space="preserve">           </w:t>
       </w:r>
     </w:p>
     <w:p>
@@ -3485,8 +3544,8 @@
         <w:tblLook w:val="01E0" w:firstRow="1" w:lastRow="1" w:firstColumn="1" w:lastColumn="1" w:noHBand="0" w:noVBand="0"/>
       </w:tblPr>
       <w:tblGrid>
-        <w:gridCol w:w="4676"/>
-        <w:gridCol w:w="4642"/>
+        <w:gridCol w:w="4771"/>
+        <w:gridCol w:w="4763"/>
       </w:tblGrid>
       <w:tr>
         <w:tc>
@@ -3936,7 +3995,7 @@
                     </wp:anchor>
                   </w:drawing>
                 </mc:Choice>
-                <mc:Fallback xmlns:w16sdtdh="http://schemas.microsoft.com/office/word/2020/wordml/sdtdatahash" xmlns:w16du="http://schemas.microsoft.com/office/word/2023/wordml/word16du" xmlns:w16="http://schemas.microsoft.com/office/word/2018/wordml" xmlns:w16cid="http://schemas.microsoft.com/office/word/2016/wordml/cid" xmlns:w16cex="http://schemas.microsoft.com/office/word/2018/wordml/cex" xmlns:oel="http://schemas.microsoft.com/office/2019/extlst" xmlns:am3d="http://schemas.microsoft.com/office/drawing/2017/model3d" xmlns:aink="http://schemas.microsoft.com/office/drawing/2016/ink" xmlns:cx8="http://schemas.microsoft.com/office/drawing/2016/5/14/chartex" xmlns:cx7="http://schemas.microsoft.com/office/drawing/2016/5/13/chartex" xmlns:cx6="http://schemas.microsoft.com/office/drawing/2016/5/12/chartex" xmlns:cx5="http://schemas.microsoft.com/office/drawing/2016/5/11/chartex" xmlns:cx4="http://schemas.microsoft.com/office/drawing/2016/5/10/chartex" xmlns:cx3="http://schemas.microsoft.com/office/drawing/2016/5/9/chartex" xmlns:cx2="http://schemas.microsoft.com/office/drawing/2015/10/21/chartex">
+                <mc:Fallback xmlns:cx2="http://schemas.microsoft.com/office/drawing/2015/10/21/chartex" xmlns:cx3="http://schemas.microsoft.com/office/drawing/2016/5/9/chartex" xmlns:cx4="http://schemas.microsoft.com/office/drawing/2016/5/10/chartex" xmlns:cx5="http://schemas.microsoft.com/office/drawing/2016/5/11/chartex" xmlns:cx6="http://schemas.microsoft.com/office/drawing/2016/5/12/chartex" xmlns:cx7="http://schemas.microsoft.com/office/drawing/2016/5/13/chartex" xmlns:cx8="http://schemas.microsoft.com/office/drawing/2016/5/14/chartex" xmlns:aink="http://schemas.microsoft.com/office/drawing/2016/ink" xmlns:am3d="http://schemas.microsoft.com/office/drawing/2017/model3d" xmlns:oel="http://schemas.microsoft.com/office/2019/extlst" xmlns:w16cex="http://schemas.microsoft.com/office/word/2018/wordml/cex" xmlns:w16cid="http://schemas.microsoft.com/office/word/2016/wordml/cid" xmlns:w16="http://schemas.microsoft.com/office/word/2018/wordml" xmlns:w16du="http://schemas.microsoft.com/office/word/2023/wordml/word16du" xmlns:w16sdtdh="http://schemas.microsoft.com/office/word/2020/wordml/sdtdatahash" xmlns:w16se="http://schemas.microsoft.com/office/word/2015/wordml/symex" xmlns:w15="http://schemas.microsoft.com/office/word/2012/wordml" xmlns:cx1="http://schemas.microsoft.com/office/drawing/2015/9/8/chartex" xmlns:cx="http://schemas.microsoft.com/office/drawing/2014/chartex">
                   <w:pict>
                     <v:line w14:anchorId="3B873A45" id="Line 15" o:spid="_x0000_s1026" style="position:absolute;z-index:251659264;visibility:visible;mso-wrap-style:square;mso-width-percent:0;mso-height-percent:0;mso-wrap-distance-left:9pt;mso-wrap-distance-top:0;mso-wrap-distance-right:9pt;mso-wrap-distance-bottom:0;mso-position-horizontal:absolute;mso-position-horizontal-relative:text;mso-position-vertical:absolute;mso-position-vertical-relative:text;mso-width-percent:0;mso-height-percent:0;mso-width-relative:page;mso-height-relative:page" from="64.35pt,3.25pt" to="127.35pt,3.25pt" o:gfxdata="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"/>
                   </w:pict>
@@ -4067,7 +4126,7 @@
                     </wp:anchor>
                   </w:drawing>
                 </mc:Choice>
-                <mc:Fallback xmlns:w16sdtdh="http://schemas.microsoft.com/office/word/2020/wordml/sdtdatahash" xmlns:w16du="http://schemas.microsoft.com/office/word/2023/wordml/word16du" xmlns:w16="http://schemas.microsoft.com/office/word/2018/wordml" xmlns:w16cid="http://schemas.microsoft.com/office/word/2016/wordml/cid" xmlns:w16cex="http://schemas.microsoft.com/office/word/2018/wordml/cex" xmlns:oel="http://schemas.microsoft.com/office/2019/extlst" xmlns:am3d="http://schemas.microsoft.com/office/drawing/2017/model3d" xmlns:aink="http://schemas.microsoft.com/office/drawing/2016/ink" xmlns:cx8="http://schemas.microsoft.com/office/drawing/2016/5/14/chartex" xmlns:cx7="http://schemas.microsoft.com/office/drawing/2016/5/13/chartex" xmlns:cx6="http://schemas.microsoft.com/office/drawing/2016/5/12/chartex" xmlns:cx5="http://schemas.microsoft.com/office/drawing/2016/5/11/chartex" xmlns:cx4="http://schemas.microsoft.com/office/drawing/2016/5/10/chartex" xmlns:cx3="http://schemas.microsoft.com/office/drawing/2016/5/9/chartex" xmlns:cx2="http://schemas.microsoft.com/office/drawing/2015/10/21/chartex">
+                <mc:Fallback xmlns:cx2="http://schemas.microsoft.com/office/drawing/2015/10/21/chartex" xmlns:cx3="http://schemas.microsoft.com/office/drawing/2016/5/9/chartex" xmlns:cx4="http://schemas.microsoft.com/office/drawing/2016/5/10/chartex" xmlns:cx5="http://schemas.microsoft.com/office/drawing/2016/5/11/chartex" xmlns:cx6="http://schemas.microsoft.com/office/drawing/2016/5/12/chartex" xmlns:cx7="http://schemas.microsoft.com/office/drawing/2016/5/13/chartex" xmlns:cx8="http://schemas.microsoft.com/office/drawing/2016/5/14/chartex" xmlns:aink="http://schemas.microsoft.com/office/drawing/2016/ink" xmlns:am3d="http://schemas.microsoft.com/office/drawing/2017/model3d" xmlns:oel="http://schemas.microsoft.com/office/2019/extlst" xmlns:w16cex="http://schemas.microsoft.com/office/word/2018/wordml/cex" xmlns:w16cid="http://schemas.microsoft.com/office/word/2016/wordml/cid" xmlns:w16="http://schemas.microsoft.com/office/word/2018/wordml" xmlns:w16du="http://schemas.microsoft.com/office/word/2023/wordml/word16du" xmlns:w16sdtdh="http://schemas.microsoft.com/office/word/2020/wordml/sdtdatahash" xmlns:w16se="http://schemas.microsoft.com/office/word/2015/wordml/symex" xmlns:w15="http://schemas.microsoft.com/office/word/2012/wordml" xmlns:cx1="http://schemas.microsoft.com/office/drawing/2015/9/8/chartex" xmlns:cx="http://schemas.microsoft.com/office/drawing/2014/chartex">
                   <w:pict>
                     <v:line w14:anchorId="54F244DB" id="Line 14" o:spid="_x0000_s1026" style="position:absolute;z-index:251658240;visibility:visible;mso-wrap-style:square;mso-width-percent:0;mso-height-percent:0;mso-wrap-distance-left:9pt;mso-wrap-distance-top:0;mso-wrap-distance-right:9pt;mso-wrap-distance-bottom:0;mso-position-horizontal:absolute;mso-position-horizontal-relative:text;mso-position-vertical:absolute;mso-position-vertical-relative:text;mso-width-percent:0;mso-height-percent:0;mso-width-relative:page;mso-height-relative:page" from="63.3pt,1.75pt" to="207.3pt,1.75pt" o:gfxdata="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"/>
                   </w:pict>
@@ -4183,7 +4242,7 @@
           <w:szCs w:val="26"/>
           <w:lang w:val="it-IT"/>
         </w:rPr>
-        <w:t xml:space="preserve">Căn cứ Hợp đồng giao khoán chuyên môn số:    </w:t>
+        <w:t>Căn cứ Hợp đồ</w:t>
       </w:r>
       <w:r>
         <w:rPr>
@@ -4192,35 +4251,63 @@
           <w:szCs w:val="26"/>
           <w:lang w:val="it-IT"/>
         </w:rPr>
-        <w:t xml:space="preserve">  </w:t>
-      </w:r>
-      <w:r>
-        <w:rPr>
-          <w:spacing w:val="-6"/>
-          <w:sz w:val="26"/>
-          <w:szCs w:val="26"/>
-          <w:lang w:val="it-IT"/>
-        </w:rPr>
-        <w:t xml:space="preserve">  </w:t>
-      </w:r>
-      <w:r>
-        <w:rPr>
-          <w:spacing w:val="-6"/>
-          <w:sz w:val="26"/>
-          <w:szCs w:val="26"/>
-          <w:lang w:val="it-IT"/>
-        </w:rPr>
-        <w:t xml:space="preserve"> </w:t>
-      </w:r>
-      <w:r>
-        <w:rPr>
-          <w:spacing w:val="-6"/>
-          <w:sz w:val="26"/>
-          <w:szCs w:val="26"/>
-          <w:lang w:val="it-IT"/>
-        </w:rPr>
-        <w:t>/HĐ-ĐT</w:t>
-      </w:r>
+        <w:t xml:space="preserve">ng giao khoán chuyên môn số: </w:t>
+      </w:r>
+      <w:r>
+        <w:rPr>
+          <w:sz w:val="28"/>
+          <w:szCs w:val="28"/>
+        </w:rPr>
+        <w:fldChar w:fldCharType="begin"/>
+      </w:r>
+      <w:r>
+        <w:rPr>
+          <w:sz w:val="28"/>
+          <w:szCs w:val="28"/>
+        </w:rPr>
+        <w:instrText xml:space="preserve"> MERGEFIELD  Ngày_cấp </w:instrText>
+      </w:r>
+      <w:r>
+        <w:rPr>
+          <w:sz w:val="28"/>
+          <w:szCs w:val="28"/>
+        </w:rPr>
+        <w:fldChar w:fldCharType="separate"/>
+      </w:r>
+      <w:r>
+        <w:rPr>
+          <w:noProof/>
+          <w:sz w:val="28"/>
+          <w:szCs w:val="28"/>
+        </w:rPr>
+        <w:t>«Số</w:t>
+      </w:r>
+      <w:r>
+        <w:rPr>
+          <w:noProof/>
+          <w:sz w:val="28"/>
+          <w:szCs w:val="28"/>
+          <w:lang w:val="vi-VN"/>
+        </w:rPr>
+        <w:t>_thanh_lý</w:t>
+      </w:r>
+      <w:r>
+        <w:rPr>
+          <w:noProof/>
+          <w:sz w:val="28"/>
+          <w:szCs w:val="28"/>
+        </w:rPr>
+        <w:t>»</w:t>
+      </w:r>
+      <w:r>
+        <w:rPr>
+          <w:sz w:val="28"/>
+          <w:szCs w:val="28"/>
+        </w:rPr>
+        <w:fldChar w:fldCharType="end"/>
+      </w:r>
+      <w:bookmarkStart w:id="0" w:name="_GoBack"/>
+      <w:bookmarkEnd w:id="0"/>
       <w:r>
         <w:rPr>
           <w:spacing w:val="-6"/>
@@ -6472,8 +6559,8 @@
         <w:tblLook w:val="0000" w:firstRow="0" w:lastRow="0" w:firstColumn="0" w:lastColumn="0" w:noHBand="0" w:noVBand="0"/>
       </w:tblPr>
       <w:tblGrid>
-        <w:gridCol w:w="4714"/>
-        <w:gridCol w:w="4604"/>
+        <w:gridCol w:w="4770"/>
+        <w:gridCol w:w="4764"/>
       </w:tblGrid>
       <w:tr>
         <w:trPr>
@@ -6748,7 +6835,7 @@
 </file>
 
 <file path=word/endnotes.xml><?xml version="1.0" encoding="utf-8"?>
-<w:endnotes xmlns:wpc="http://schemas.microsoft.com/office/word/2010/wordprocessingCanvas" xmlns:cx="http://schemas.microsoft.com/office/drawing/2014/chartex" xmlns:cx1="http://schemas.microsoft.com/office/drawing/2015/9/8/chartex" xmlns:mc="http://schemas.openxmlformats.org/markup-compatibility/2006" xmlns:o="urn:schemas-microsoft-com:office:office" xmlns:r="http://schemas.openxmlformats.org/officeDocument/2006/relationships" xmlns:m="http://schemas.openxmlformats.org/officeDocument/2006/math" xmlns:v="urn:schemas-microsoft-com:vml" xmlns:wp14="http://schemas.microsoft.com/office/word/2010/wordprocessingDrawing" xmlns:wp="http://schemas.openxmlformats.org/drawingml/2006/wordprocessingDrawing" xmlns:w10="urn:schemas-microsoft-com:office:word" xmlns:w="http://schemas.openxmlformats.org/wordprocessingml/2006/main" xmlns:w14="http://schemas.microsoft.com/office/word/2010/wordml" xmlns:w15="http://schemas.microsoft.com/office/word/2012/wordml" xmlns:w16se="http://schemas.microsoft.com/office/word/2015/wordml/symex" xmlns:wpg="http://schemas.microsoft.com/office/word/2010/wordprocessingGroup" xmlns:wpi="http://schemas.microsoft.com/office/word/2010/wordprocessingInk" xmlns:wne="http://schemas.microsoft.com/office/word/2006/wordml" xmlns:wps="http://schemas.microsoft.com/office/word/2010/wordprocessingShape" mc:Ignorable="w14 w15 w16se wp14">
+<w:endnotes xmlns:wpc="http://schemas.microsoft.com/office/word/2010/wordprocessingCanvas" xmlns:mc="http://schemas.openxmlformats.org/markup-compatibility/2006" xmlns:o="urn:schemas-microsoft-com:office:office" xmlns:r="http://schemas.openxmlformats.org/officeDocument/2006/relationships" xmlns:m="http://schemas.openxmlformats.org/officeDocument/2006/math" xmlns:v="urn:schemas-microsoft-com:vml" xmlns:wp14="http://schemas.microsoft.com/office/word/2010/wordprocessingDrawing" xmlns:wp="http://schemas.openxmlformats.org/drawingml/2006/wordprocessingDrawing" xmlns:w10="urn:schemas-microsoft-com:office:word" xmlns:w="http://schemas.openxmlformats.org/wordprocessingml/2006/main" xmlns:w14="http://schemas.microsoft.com/office/word/2010/wordml" xmlns:wpg="http://schemas.microsoft.com/office/word/2010/wordprocessingGroup" xmlns:wpi="http://schemas.microsoft.com/office/word/2010/wordprocessingInk" xmlns:wne="http://schemas.microsoft.com/office/word/2006/wordml" xmlns:wps="http://schemas.microsoft.com/office/word/2010/wordprocessingShape" mc:Ignorable="w14 wp14">
   <w:endnote w:type="separator" w:id="-1">
     <w:p>
       <w:r>
@@ -6767,7 +6854,7 @@
 </file>
 
 <file path=word/footnotes.xml><?xml version="1.0" encoding="utf-8"?>
-<w:footnotes xmlns:wpc="http://schemas.microsoft.com/office/word/2010/wordprocessingCanvas" xmlns:cx="http://schemas.microsoft.com/office/drawing/2014/chartex" xmlns:cx1="http://schemas.microsoft.com/office/drawing/2015/9/8/chartex" xmlns:mc="http://schemas.openxmlformats.org/markup-compatibility/2006" xmlns:o="urn:schemas-microsoft-com:office:office" xmlns:r="http://schemas.openxmlformats.org/officeDocument/2006/relationships" xmlns:m="http://schemas.openxmlformats.org/officeDocument/2006/math" xmlns:v="urn:schemas-microsoft-com:vml" xmlns:wp14="http://schemas.microsoft.com/office/word/2010/wordprocessingDrawing" xmlns:wp="http://schemas.openxmlformats.org/drawingml/2006/wordprocessingDrawing" xmlns:w10="urn:schemas-microsoft-com:office:word" xmlns:w="http://schemas.openxmlformats.org/wordprocessingml/2006/main" xmlns:w14="http://schemas.microsoft.com/office/word/2010/wordml" xmlns:w15="http://schemas.microsoft.com/office/word/2012/wordml" xmlns:w16se="http://schemas.microsoft.com/office/word/2015/wordml/symex" xmlns:wpg="http://schemas.microsoft.com/office/word/2010/wordprocessingGroup" xmlns:wpi="http://schemas.microsoft.com/office/word/2010/wordprocessingInk" xmlns:wne="http://schemas.microsoft.com/office/word/2006/wordml" xmlns:wps="http://schemas.microsoft.com/office/word/2010/wordprocessingShape" mc:Ignorable="w14 w15 w16se wp14">
+<w:footnotes xmlns:wpc="http://schemas.microsoft.com/office/word/2010/wordprocessingCanvas" xmlns:mc="http://schemas.openxmlformats.org/markup-compatibility/2006" xmlns:o="urn:schemas-microsoft-com:office:office" xmlns:r="http://schemas.openxmlformats.org/officeDocument/2006/relationships" xmlns:m="http://schemas.openxmlformats.org/officeDocument/2006/math" xmlns:v="urn:schemas-microsoft-com:vml" xmlns:wp14="http://schemas.microsoft.com/office/word/2010/wordprocessingDrawing" xmlns:wp="http://schemas.openxmlformats.org/drawingml/2006/wordprocessingDrawing" xmlns:w10="urn:schemas-microsoft-com:office:word" xmlns:w="http://schemas.openxmlformats.org/wordprocessingml/2006/main" xmlns:w14="http://schemas.microsoft.com/office/word/2010/wordml" xmlns:wpg="http://schemas.microsoft.com/office/word/2010/wordprocessingGroup" xmlns:wpi="http://schemas.microsoft.com/office/word/2010/wordprocessingInk" xmlns:wne="http://schemas.microsoft.com/office/word/2006/wordml" xmlns:wps="http://schemas.microsoft.com/office/word/2010/wordprocessingShape" mc:Ignorable="w14 wp14">
   <w:footnote w:type="separator" w:id="-1">
     <w:p>
       <w:r>
@@ -6786,8 +6873,8 @@
 </file>
 
 <file path=word/numbering.xml><?xml version="1.0" encoding="utf-8"?>
-<w:numbering xmlns:wpc="http://schemas.microsoft.com/office/word/2010/wordprocessingCanvas" xmlns:cx="http://schemas.microsoft.com/office/drawing/2014/chartex" xmlns:cx1="http://schemas.microsoft.com/office/drawing/2015/9/8/chartex" xmlns:mc="http://schemas.openxmlformats.org/markup-compatibility/2006" xmlns:o="urn:schemas-microsoft-com:office:office" xmlns:r="http://schemas.openxmlformats.org/officeDocument/2006/relationships" xmlns:m="http://schemas.openxmlformats.org/officeDocument/2006/math" xmlns:v="urn:schemas-microsoft-com:vml" xmlns:wp14="http://schemas.microsoft.com/office/word/2010/wordprocessingDrawing" xmlns:wp="http://schemas.openxmlformats.org/drawingml/2006/wordprocessingDrawing" xmlns:w10="urn:schemas-microsoft-com:office:word" xmlns:w="http://schemas.openxmlformats.org/wordprocessingml/2006/main" xmlns:w14="http://schemas.microsoft.com/office/word/2010/wordml" xmlns:w15="http://schemas.microsoft.com/office/word/2012/wordml" xmlns:w16se="http://schemas.microsoft.com/office/word/2015/wordml/symex" xmlns:wpg="http://schemas.microsoft.com/office/word/2010/wordprocessingGroup" xmlns:wpi="http://schemas.microsoft.com/office/word/2010/wordprocessingInk" xmlns:wne="http://schemas.microsoft.com/office/word/2006/wordml" xmlns:wps="http://schemas.microsoft.com/office/word/2010/wordprocessingShape" mc:Ignorable="w14 w15 w16se wp14">
-  <w:abstractNum w:abstractNumId="0" w15:restartNumberingAfterBreak="0">
+<w:numbering xmlns:wpc="http://schemas.microsoft.com/office/word/2010/wordprocessingCanvas" xmlns:mc="http://schemas.openxmlformats.org/markup-compatibility/2006" xmlns:o="urn:schemas-microsoft-com:office:office" xmlns:r="http://schemas.openxmlformats.org/officeDocument/2006/relationships" xmlns:m="http://schemas.openxmlformats.org/officeDocument/2006/math" xmlns:v="urn:schemas-microsoft-com:vml" xmlns:wp14="http://schemas.microsoft.com/office/word/2010/wordprocessingDrawing" xmlns:wp="http://schemas.openxmlformats.org/drawingml/2006/wordprocessingDrawing" xmlns:w10="urn:schemas-microsoft-com:office:word" xmlns:w="http://schemas.openxmlformats.org/wordprocessingml/2006/main" xmlns:w14="http://schemas.microsoft.com/office/word/2010/wordml" xmlns:wpg="http://schemas.microsoft.com/office/word/2010/wordprocessingGroup" xmlns:wpi="http://schemas.microsoft.com/office/word/2010/wordprocessingInk" xmlns:wne="http://schemas.microsoft.com/office/word/2006/wordml" xmlns:wps="http://schemas.microsoft.com/office/word/2010/wordprocessingShape" mc:Ignorable="w14 wp14">
+  <w:abstractNum w:abstractNumId="0">
     <w:nsid w:val="6E0327D0"/>
     <w:multiLevelType w:val="hybridMultilevel"/>
     <w:tmpl w:val="C83E9A76"/>
@@ -6906,7 +6993,7 @@
 </file>
 
 <file path=word/styles.xml><?xml version="1.0" encoding="utf-8"?>
-<w:styles xmlns:mc="http://schemas.openxmlformats.org/markup-compatibility/2006" xmlns:r="http://schemas.openxmlformats.org/officeDocument/2006/relationships" xmlns:w="http://schemas.openxmlformats.org/wordprocessingml/2006/main" xmlns:w14="http://schemas.microsoft.com/office/word/2010/wordml" xmlns:w15="http://schemas.microsoft.com/office/word/2012/wordml" xmlns:w16se="http://schemas.microsoft.com/office/word/2015/wordml/symex" mc:Ignorable="w14 w15 w16se">
+<w:styles xmlns:mc="http://schemas.openxmlformats.org/markup-compatibility/2006" xmlns:r="http://schemas.openxmlformats.org/officeDocument/2006/relationships" xmlns:w="http://schemas.openxmlformats.org/wordprocessingml/2006/main" xmlns:w14="http://schemas.microsoft.com/office/word/2010/wordml" mc:Ignorable="w14">
   <w:docDefaults>
     <w:rPrDefault>
       <w:rPr>
@@ -6916,7 +7003,7 @@
     </w:rPrDefault>
     <w:pPrDefault/>
   </w:docDefaults>
-  <w:latentStyles w:defLockedState="0" w:defUIPriority="0" w:defSemiHidden="0" w:defUnhideWhenUsed="0" w:defQFormat="0" w:count="371">
+  <w:latentStyles w:defLockedState="0" w:defUIPriority="0" w:defSemiHidden="0" w:defUnhideWhenUsed="0" w:defQFormat="0" w:count="267">
     <w:lsdException w:name="Normal" w:qFormat="1"/>
     <w:lsdException w:name="heading 1" w:qFormat="1"/>
     <w:lsdException w:name="heading 2" w:semiHidden="1" w:unhideWhenUsed="1" w:qFormat="1"/>
@@ -7087,110 +7174,6 @@
     <w:lsdException w:name="Book Title" w:uiPriority="69" w:qFormat="1"/>
     <w:lsdException w:name="Bibliography" w:uiPriority="70"/>
     <w:lsdException w:name="TOC Heading" w:semiHidden="1" w:uiPriority="71" w:unhideWhenUsed="1" w:qFormat="1"/>
-    <w:lsdException w:name="Plain Table 1" w:uiPriority="41"/>
-    <w:lsdException w:name="Plain Table 2" w:uiPriority="42"/>
-    <w:lsdException w:name="Plain Table 3" w:uiPriority="43"/>
-    <w:lsdException w:name="Plain Table 4" w:uiPriority="44"/>
-    <w:lsdException w:name="Plain Table 5" w:uiPriority="45"/>
-    <w:lsdException w:name="Grid Table Light" w:uiPriority="40"/>
-    <w:lsdException w:name="Grid Table 1 Light" w:uiPriority="46"/>
-    <w:lsdException w:name="Grid Table 2" w:uiPriority="47"/>
-    <w:lsdException w:name="Grid Table 3" w:uiPriority="48"/>
-    <w:lsdException w:name="Grid Table 4" w:uiPriority="49"/>
-    <w:lsdException w:name="Grid Table 5 Dark" w:uiPriority="50"/>
-    <w:lsdException w:name="Grid Table 6 Colorful" w:uiPriority="51"/>
-    <w:lsdException w:name="Grid Table 7 Colorful" w:uiPriority="52"/>
-    <w:lsdException w:name="Grid Table 1 Light Accent 1" w:uiPriority="46"/>
-    <w:lsdException w:name="Grid Table 2 Accent 1" w:uiPriority="47"/>
-    <w:lsdException w:name="Grid Table 3 Accent 1" w:uiPriority="48"/>
-    <w:lsdException w:name="Grid Table 4 Accent 1" w:uiPriority="49"/>
-    <w:lsdException w:name="Grid Table 5 Dark Accent 1" w:uiPriority="50"/>
-    <w:lsdException w:name="Grid Table 6 Colorful Accent 1" w:uiPriority="51"/>
-    <w:lsdException w:name="Grid Table 7 Colorful Accent 1" w:uiPriority="52"/>
-    <w:lsdException w:name="Grid Table 1 Light Accent 2" w:uiPriority="46"/>
-    <w:lsdException w:name="Grid Table 2 Accent 2" w:uiPriority="47"/>
-    <w:lsdException w:name="Grid Table 3 Accent 2" w:uiPriority="48"/>
-    <w:lsdException w:name="Grid Table 4 Accent 2" w:uiPriority="49"/>
-    <w:lsdException w:name="Grid Table 5 Dark Accent 2" w:uiPriority="50"/>
-    <w:lsdException w:name="Grid Table 6 Colorful Accent 2" w:uiPriority="51"/>
-    <w:lsdException w:name="Grid Table 7 Colorful Accent 2" w:uiPriority="52"/>
-    <w:lsdException w:name="Grid Table 1 Light Accent 3" w:uiPriority="46"/>
-    <w:lsdException w:name="Grid Table 2 Accent 3" w:uiPriority="47"/>
-    <w:lsdException w:name="Grid Table 3 Accent 3" w:uiPriority="48"/>
-    <w:lsdException w:name="Grid Table 4 Accent 3" w:uiPriority="49"/>
-    <w:lsdException w:name="Grid Table 5 Dark Accent 3" w:uiPriority="50"/>
-    <w:lsdException w:name="Grid Table 6 Colorful Accent 3" w:uiPriority="51"/>
-    <w:lsdException w:name="Grid Table 7 Colorful Accent 3" w:uiPriority="52"/>
-    <w:lsdException w:name="Grid Table 1 Light Accent 4" w:uiPriority="46"/>
-    <w:lsdException w:name="Grid Table 2 Accent 4" w:uiPriority="47"/>
-    <w:lsdException w:name="Grid Table 3 Accent 4" w:uiPriority="48"/>
-    <w:lsdException w:name="Grid Table 4 Accent 4" w:uiPriority="49"/>
-    <w:lsdException w:name="Grid Table 5 Dark Accent 4" w:uiPriority="50"/>
-    <w:lsdException w:name="Grid Table 6 Colorful Accent 4" w:uiPriority="51"/>
-    <w:lsdException w:name="Grid Table 7 Colorful Accent 4" w:uiPriority="52"/>
-    <w:lsdException w:name="Grid Table 1 Light Accent 5" w:uiPriority="46"/>
-    <w:lsdException w:name="Grid Table 2 Accent 5" w:uiPriority="47"/>
-    <w:lsdException w:name="Grid Table 3 Accent 5" w:uiPriority="48"/>
-    <w:lsdException w:name="Grid Table 4 Accent 5" w:uiPriority="49"/>
-    <w:lsdException w:name="Grid Table 5 Dark Accent 5" w:uiPriority="50"/>
-    <w:lsdException w:name="Grid Table 6 Colorful Accent 5" w:uiPriority="51"/>
-    <w:lsdException w:name="Grid Table 7 Colorful Accent 5" w:uiPriority="52"/>
-    <w:lsdException w:name="Grid Table 1 Light Accent 6" w:uiPriority="46"/>
-    <w:lsdException w:name="Grid Table 2 Accent 6" w:uiPriority="47"/>
-    <w:lsdException w:name="Grid Table 3 Accent 6" w:uiPriority="48"/>
-    <w:lsdException w:name="Grid Table 4 Accent 6" w:uiPriority="49"/>
-    <w:lsdException w:name="Grid Table 5 Dark Accent 6" w:uiPriority="50"/>
-    <w:lsdException w:name="Grid Table 6 Colorful Accent 6" w:uiPriority="51"/>
-    <w:lsdException w:name="Grid Table 7 Colorful Accent 6" w:uiPriority="52"/>
-    <w:lsdException w:name="List Table 1 Light" w:uiPriority="46"/>
-    <w:lsdException w:name="List Table 2" w:uiPriority="47"/>
-    <w:lsdException w:name="List Table 3" w:uiPriority="48"/>
-    <w:lsdException w:name="List Table 4" w:uiPriority="49"/>
-    <w:lsdException w:name="List Table 5 Dark" w:uiPriority="50"/>
-    <w:lsdException w:name="List Table 6 Colorful" w:uiPriority="51"/>
-    <w:lsdException w:name="List Table 7 Colorful" w:uiPriority="52"/>
-    <w:lsdException w:name="List Table 1 Light Accent 1" w:uiPriority="46"/>
-    <w:lsdException w:name="List Table 2 Accent 1" w:uiPriority="47"/>
-    <w:lsdException w:name="List Table 3 Accent 1" w:uiPriority="48"/>
-    <w:lsdException w:name="List Table 4 Accent 1" w:uiPriority="49"/>
-    <w:lsdException w:name="List Table 5 Dark Accent 1" w:uiPriority="50"/>
-    <w:lsdException w:name="List Table 6 Colorful Accent 1" w:uiPriority="51"/>
-    <w:lsdException w:name="List Table 7 Colorful Accent 1" w:uiPriority="52"/>
-    <w:lsdException w:name="List Table 1 Light Accent 2" w:uiPriority="46"/>
-    <w:lsdException w:name="List Table 2 Accent 2" w:uiPriority="47"/>
-    <w:lsdException w:name="List Table 3 Accent 2" w:uiPriority="48"/>
-    <w:lsdException w:name="List Table 4 Accent 2" w:uiPriority="49"/>
-    <w:lsdException w:name="List Table 5 Dark Accent 2" w:uiPriority="50"/>
-    <w:lsdException w:name="List Table 6 Colorful Accent 2" w:uiPriority="51"/>
-    <w:lsdException w:name="List Table 7 Colorful Accent 2" w:uiPriority="52"/>
-    <w:lsdException w:name="List Table 1 Light Accent 3" w:uiPriority="46"/>
-    <w:lsdException w:name="List Table 2 Accent 3" w:uiPriority="47"/>
-    <w:lsdException w:name="List Table 3 Accent 3" w:uiPriority="48"/>
-    <w:lsdException w:name="List Table 4 Accent 3" w:uiPriority="49"/>
-    <w:lsdException w:name="List Table 5 Dark Accent 3" w:uiPriority="50"/>
-    <w:lsdException w:name="List Table 6 Colorful Accent 3" w:uiPriority="51"/>
-    <w:lsdException w:name="List Table 7 Colorful Accent 3" w:uiPriority="52"/>
-    <w:lsdException w:name="List Table 1 Light Accent 4" w:uiPriority="46"/>
-    <w:lsdException w:name="List Table 2 Accent 4" w:uiPriority="47"/>
-    <w:lsdException w:name="List Table 3 Accent 4" w:uiPriority="48"/>
-    <w:lsdException w:name="List Table 4 Accent 4" w:uiPriority="49"/>
-    <w:lsdException w:name="List Table 5 Dark Accent 4" w:uiPriority="50"/>
-    <w:lsdException w:name="List Table 6 Colorful Accent 4" w:uiPriority="51"/>
-    <w:lsdException w:name="List Table 7 Colorful Accent 4" w:uiPriority="52"/>
-    <w:lsdException w:name="List Table 1 Light Accent 5" w:uiPriority="46"/>
-    <w:lsdException w:name="List Table 2 Accent 5" w:uiPriority="47"/>
-    <w:lsdException w:name="List Table 3 Accent 5" w:uiPriority="48"/>
-    <w:lsdException w:name="List Table 4 Accent 5" w:uiPriority="49"/>
-    <w:lsdException w:name="List Table 5 Dark Accent 5" w:uiPriority="50"/>
-    <w:lsdException w:name="List Table 6 Colorful Accent 5" w:uiPriority="51"/>
-    <w:lsdException w:name="List Table 7 Colorful Accent 5" w:uiPriority="52"/>
-    <w:lsdException w:name="List Table 1 Light Accent 6" w:uiPriority="46"/>
-    <w:lsdException w:name="List Table 2 Accent 6" w:uiPriority="47"/>
-    <w:lsdException w:name="List Table 3 Accent 6" w:uiPriority="48"/>
-    <w:lsdException w:name="List Table 4 Accent 6" w:uiPriority="49"/>
-    <w:lsdException w:name="List Table 5 Dark Accent 6" w:uiPriority="50"/>
-    <w:lsdException w:name="List Table 6 Colorful Accent 6" w:uiPriority="51"/>
-    <w:lsdException w:name="List Table 7 Colorful Accent 6" w:uiPriority="52"/>
   </w:latentStyles>
   <w:style w:type="paragraph" w:default="1" w:styleId="Normal">
     <w:name w:val="Normal"/>
@@ -7233,6 +7216,7 @@
     <w:basedOn w:val="TableNormal"/>
     <w:rsid w:val="00D5452B"/>
     <w:tblPr>
+      <w:tblInd w:w="0" w:type="dxa"/>
       <w:tblBorders>
         <w:top w:val="single" w:sz="4" w:space="0" w:color="auto"/>
         <w:left w:val="single" w:sz="4" w:space="0" w:color="auto"/>
@@ -7241,6 +7225,330 @@
         <w:insideH w:val="single" w:sz="4" w:space="0" w:color="auto"/>
         <w:insideV w:val="single" w:sz="4" w:space="0" w:color="auto"/>
       </w:tblBorders>
+      <w:tblCellMar>
+        <w:top w:w="0" w:type="dxa"/>
+        <w:left w:w="108" w:type="dxa"/>
+        <w:bottom w:w="0" w:type="dxa"/>
+        <w:right w:w="108" w:type="dxa"/>
+      </w:tblCellMar>
+    </w:tblPr>
+  </w:style>
+  <w:style w:type="paragraph" w:styleId="BodyTextIndent">
+    <w:name w:val="Body Text Indent"/>
+    <w:basedOn w:val="Normal"/>
+    <w:rsid w:val="00723DDE"/>
+    <w:pPr>
+      <w:spacing w:before="40" w:after="40"/>
+      <w:ind w:firstLine="425"/>
+      <w:jc w:val="both"/>
+    </w:pPr>
+    <w:rPr>
+      <w:rFonts w:ascii=".VnTime" w:hAnsi=".VnTime"/>
+      <w:sz w:val="28"/>
+      <w:szCs w:val="20"/>
+    </w:rPr>
+  </w:style>
+  <w:style w:type="paragraph" w:styleId="BalloonText">
+    <w:name w:val="Balloon Text"/>
+    <w:basedOn w:val="Normal"/>
+    <w:semiHidden/>
+    <w:rsid w:val="00E447F4"/>
+    <w:rPr>
+      <w:rFonts w:ascii="Tahoma" w:hAnsi="Tahoma" w:cs="Tahoma"/>
+      <w:sz w:val="16"/>
+      <w:szCs w:val="16"/>
+    </w:rPr>
+  </w:style>
+  <w:style w:type="paragraph" w:styleId="Header">
+    <w:name w:val="header"/>
+    <w:basedOn w:val="Normal"/>
+    <w:link w:val="HeaderChar"/>
+    <w:rsid w:val="00790C3F"/>
+    <w:pPr>
+      <w:tabs>
+        <w:tab w:val="center" w:pos="4680"/>
+        <w:tab w:val="right" w:pos="9360"/>
+      </w:tabs>
+    </w:pPr>
+    <w:rPr>
+      <w:lang w:val="x-none" w:eastAsia="x-none"/>
+    </w:rPr>
+  </w:style>
+  <w:style w:type="character" w:customStyle="1" w:styleId="HeaderChar">
+    <w:name w:val="Header Char"/>
+    <w:link w:val="Header"/>
+    <w:rsid w:val="00790C3F"/>
+    <w:rPr>
+      <w:sz w:val="24"/>
+      <w:szCs w:val="24"/>
+    </w:rPr>
+  </w:style>
+  <w:style w:type="paragraph" w:styleId="Footer">
+    <w:name w:val="footer"/>
+    <w:basedOn w:val="Normal"/>
+    <w:link w:val="FooterChar"/>
+    <w:rsid w:val="00790C3F"/>
+    <w:pPr>
+      <w:tabs>
+        <w:tab w:val="center" w:pos="4680"/>
+        <w:tab w:val="right" w:pos="9360"/>
+      </w:tabs>
+    </w:pPr>
+    <w:rPr>
+      <w:lang w:val="x-none" w:eastAsia="x-none"/>
+    </w:rPr>
+  </w:style>
+  <w:style w:type="character" w:customStyle="1" w:styleId="FooterChar">
+    <w:name w:val="Footer Char"/>
+    <w:link w:val="Footer"/>
+    <w:rsid w:val="00790C3F"/>
+    <w:rPr>
+      <w:sz w:val="24"/>
+      <w:szCs w:val="24"/>
+    </w:rPr>
+  </w:style>
+</w:styles>
+</file>
+
+<file path=word/stylesWithEffects.xml><?xml version="1.0" encoding="utf-8"?>
+<w:styles xmlns:wpc="http://schemas.microsoft.com/office/word/2010/wordprocessingCanvas" xmlns:mc="http://schemas.openxmlformats.org/markup-compatibility/2006" xmlns:o="urn:schemas-microsoft-com:office:office" xmlns:r="http://schemas.openxmlformats.org/officeDocument/2006/relationships" xmlns:m="http://schemas.openxmlformats.org/officeDocument/2006/math" xmlns:v="urn:schemas-microsoft-com:vml" xmlns:wp14="http://schemas.microsoft.com/office/word/2010/wordprocessingDrawing" xmlns:wp="http://schemas.openxmlformats.org/drawingml/2006/wordprocessingDrawing" xmlns:w10="urn:schemas-microsoft-com:office:word" xmlns:w="http://schemas.openxmlformats.org/wordprocessingml/2006/main" xmlns:w14="http://schemas.microsoft.com/office/word/2010/wordml" xmlns:wpg="http://schemas.microsoft.com/office/word/2010/wordprocessingGroup" xmlns:wpi="http://schemas.microsoft.com/office/word/2010/wordprocessingInk" xmlns:wne="http://schemas.microsoft.com/office/word/2006/wordml" xmlns:wps="http://schemas.microsoft.com/office/word/2010/wordprocessingShape" mc:Ignorable="w14 wp14">
+  <w:docDefaults>
+    <w:rPrDefault>
+      <w:rPr>
+        <w:rFonts w:ascii="Times New Roman" w:eastAsia="Times New Roman" w:hAnsi="Times New Roman" w:cs="Times New Roman"/>
+        <w:lang w:val="en-US" w:eastAsia="en-US" w:bidi="ar-SA"/>
+      </w:rPr>
+    </w:rPrDefault>
+    <w:pPrDefault/>
+  </w:docDefaults>
+  <w:latentStyles w:defLockedState="0" w:defUIPriority="0" w:defSemiHidden="0" w:defUnhideWhenUsed="0" w:defQFormat="0" w:count="267">
+    <w:lsdException w:name="Normal" w:qFormat="1"/>
+    <w:lsdException w:name="heading 1" w:qFormat="1"/>
+    <w:lsdException w:name="heading 2" w:semiHidden="1" w:unhideWhenUsed="1" w:qFormat="1"/>
+    <w:lsdException w:name="heading 3" w:semiHidden="1" w:unhideWhenUsed="1" w:qFormat="1"/>
+    <w:lsdException w:name="heading 4" w:semiHidden="1" w:unhideWhenUsed="1" w:qFormat="1"/>
+    <w:lsdException w:name="heading 5" w:semiHidden="1" w:unhideWhenUsed="1" w:qFormat="1"/>
+    <w:lsdException w:name="heading 6" w:semiHidden="1" w:unhideWhenUsed="1" w:qFormat="1"/>
+    <w:lsdException w:name="heading 7" w:semiHidden="1" w:unhideWhenUsed="1" w:qFormat="1"/>
+    <w:lsdException w:name="heading 8" w:semiHidden="1" w:unhideWhenUsed="1" w:qFormat="1"/>
+    <w:lsdException w:name="heading 9" w:semiHidden="1" w:unhideWhenUsed="1" w:qFormat="1"/>
+    <w:lsdException w:name="caption" w:semiHidden="1" w:unhideWhenUsed="1" w:qFormat="1"/>
+    <w:lsdException w:name="Title" w:qFormat="1"/>
+    <w:lsdException w:name="Subtitle" w:qFormat="1"/>
+    <w:lsdException w:name="Strong" w:qFormat="1"/>
+    <w:lsdException w:name="Emphasis" w:qFormat="1"/>
+    <w:lsdException w:name="Normal Table" w:semiHidden="1" w:unhideWhenUsed="1"/>
+    <w:lsdException w:name="Table Simple 1" w:semiHidden="1" w:unhideWhenUsed="1"/>
+    <w:lsdException w:name="Table Simple 2" w:semiHidden="1" w:unhideWhenUsed="1"/>
+    <w:lsdException w:name="Table Simple 3" w:semiHidden="1" w:unhideWhenUsed="1"/>
+    <w:lsdException w:name="Table Classic 1" w:semiHidden="1" w:unhideWhenUsed="1"/>
+    <w:lsdException w:name="Table Classic 2" w:semiHidden="1" w:unhideWhenUsed="1"/>
+    <w:lsdException w:name="Table Classic 3" w:semiHidden="1" w:unhideWhenUsed="1"/>
+    <w:lsdException w:name="Table Classic 4" w:semiHidden="1" w:unhideWhenUsed="1"/>
+    <w:lsdException w:name="Table Colorful 1" w:semiHidden="1" w:unhideWhenUsed="1"/>
+    <w:lsdException w:name="Table Colorful 2" w:semiHidden="1" w:unhideWhenUsed="1"/>
+    <w:lsdException w:name="Table Colorful 3" w:semiHidden="1" w:unhideWhenUsed="1"/>
+    <w:lsdException w:name="Table Columns 1" w:semiHidden="1" w:unhideWhenUsed="1"/>
+    <w:lsdException w:name="Table Columns 2" w:semiHidden="1" w:unhideWhenUsed="1"/>
+    <w:lsdException w:name="Table Columns 3" w:semiHidden="1" w:unhideWhenUsed="1"/>
+    <w:lsdException w:name="Table Columns 4" w:semiHidden="1" w:unhideWhenUsed="1"/>
+    <w:lsdException w:name="Table Columns 5" w:semiHidden="1" w:unhideWhenUsed="1"/>
+    <w:lsdException w:name="Table Grid 1" w:semiHidden="1" w:unhideWhenUsed="1"/>
+    <w:lsdException w:name="Table Grid 2" w:semiHidden="1" w:unhideWhenUsed="1"/>
+    <w:lsdException w:name="Table Grid 3" w:semiHidden="1" w:unhideWhenUsed="1"/>
+    <w:lsdException w:name="Table Grid 4" w:semiHidden="1" w:unhideWhenUsed="1"/>
+    <w:lsdException w:name="Table Grid 5" w:semiHidden="1" w:unhideWhenUsed="1"/>
+    <w:lsdException w:name="Table Grid 6" w:semiHidden="1" w:unhideWhenUsed="1"/>
+    <w:lsdException w:name="Table Grid 7" w:semiHidden="1" w:unhideWhenUsed="1"/>
+    <w:lsdException w:name="Table Grid 8" w:semiHidden="1" w:unhideWhenUsed="1"/>
+    <w:lsdException w:name="Table List 1" w:semiHidden="1" w:unhideWhenUsed="1"/>
+    <w:lsdException w:name="Table List 2" w:semiHidden="1" w:unhideWhenUsed="1"/>
+    <w:lsdException w:name="Table List 3" w:semiHidden="1" w:unhideWhenUsed="1"/>
+    <w:lsdException w:name="Table List 4" w:semiHidden="1" w:unhideWhenUsed="1"/>
+    <w:lsdException w:name="Table List 5" w:semiHidden="1" w:unhideWhenUsed="1"/>
+    <w:lsdException w:name="Table List 6" w:semiHidden="1" w:unhideWhenUsed="1"/>
+    <w:lsdException w:name="Table List 7" w:semiHidden="1" w:unhideWhenUsed="1"/>
+    <w:lsdException w:name="Table List 8" w:semiHidden="1" w:unhideWhenUsed="1"/>
+    <w:lsdException w:name="Table 3D effects 1" w:semiHidden="1" w:unhideWhenUsed="1"/>
+    <w:lsdException w:name="Table 3D effects 2" w:semiHidden="1" w:unhideWhenUsed="1"/>
+    <w:lsdException w:name="Table 3D effects 3" w:semiHidden="1" w:unhideWhenUsed="1"/>
+    <w:lsdException w:name="Table Contemporary" w:semiHidden="1" w:unhideWhenUsed="1"/>
+    <w:lsdException w:name="Table Elegant" w:semiHidden="1" w:unhideWhenUsed="1"/>
+    <w:lsdException w:name="Table Professional" w:semiHidden="1" w:unhideWhenUsed="1"/>
+    <w:lsdException w:name="Table Subtle 1" w:semiHidden="1" w:unhideWhenUsed="1"/>
+    <w:lsdException w:name="Table Subtle 2" w:semiHidden="1" w:unhideWhenUsed="1"/>
+    <w:lsdException w:name="Table Web 1" w:semiHidden="1" w:unhideWhenUsed="1"/>
+    <w:lsdException w:name="Table Web 2" w:semiHidden="1" w:unhideWhenUsed="1"/>
+    <w:lsdException w:name="Table Web 3" w:semiHidden="1" w:unhideWhenUsed="1"/>
+    <w:lsdException w:name="Table Theme" w:semiHidden="1" w:unhideWhenUsed="1"/>
+    <w:lsdException w:name="Placeholder Text" w:semiHidden="1" w:uiPriority="99" w:unhideWhenUsed="1"/>
+    <w:lsdException w:name="No Spacing" w:uiPriority="99" w:qFormat="1"/>
+    <w:lsdException w:name="Light Shading" w:uiPriority="99"/>
+    <w:lsdException w:name="Light List" w:uiPriority="99"/>
+    <w:lsdException w:name="Light Grid" w:uiPriority="99"/>
+    <w:lsdException w:name="Medium Shading 1" w:uiPriority="99"/>
+    <w:lsdException w:name="Medium Shading 2" w:uiPriority="99"/>
+    <w:lsdException w:name="Medium List 1" w:uiPriority="99"/>
+    <w:lsdException w:name="Medium List 2" w:uiPriority="99"/>
+    <w:lsdException w:name="Medium Grid 1" w:uiPriority="99"/>
+    <w:lsdException w:name="Medium Grid 2" w:uiPriority="1" w:qFormat="1"/>
+    <w:lsdException w:name="Medium Grid 3" w:uiPriority="60"/>
+    <w:lsdException w:name="Dark List" w:uiPriority="61"/>
+    <w:lsdException w:name="Colorful Shading" w:uiPriority="62"/>
+    <w:lsdException w:name="Colorful List" w:uiPriority="63"/>
+    <w:lsdException w:name="Colorful Grid" w:uiPriority="64"/>
+    <w:lsdException w:name="Light Shading Accent 1" w:uiPriority="65"/>
+    <w:lsdException w:name="Light List Accent 1" w:uiPriority="66"/>
+    <w:lsdException w:name="Light Grid Accent 1" w:uiPriority="67"/>
+    <w:lsdException w:name="Medium Shading 1 Accent 1" w:uiPriority="68"/>
+    <w:lsdException w:name="Medium Shading 2 Accent 1" w:uiPriority="69"/>
+    <w:lsdException w:name="Medium List 1 Accent 1" w:uiPriority="70"/>
+    <w:lsdException w:name="Revision" w:uiPriority="71"/>
+    <w:lsdException w:name="List Paragraph" w:uiPriority="72" w:qFormat="1"/>
+    <w:lsdException w:name="Quote" w:uiPriority="73" w:qFormat="1"/>
+    <w:lsdException w:name="Intense Quote" w:uiPriority="60" w:qFormat="1"/>
+    <w:lsdException w:name="Medium List 2 Accent 1" w:uiPriority="61"/>
+    <w:lsdException w:name="Medium Grid 1 Accent 1" w:uiPriority="62"/>
+    <w:lsdException w:name="Medium Grid 2 Accent 1" w:uiPriority="63"/>
+    <w:lsdException w:name="Medium Grid 3 Accent 1" w:uiPriority="64"/>
+    <w:lsdException w:name="Dark List Accent 1" w:uiPriority="65"/>
+    <w:lsdException w:name="Colorful Shading Accent 1" w:uiPriority="99"/>
+    <w:lsdException w:name="Colorful List Accent 1" w:uiPriority="34" w:qFormat="1"/>
+    <w:lsdException w:name="Colorful Grid Accent 1" w:uiPriority="29" w:qFormat="1"/>
+    <w:lsdException w:name="Light Shading Accent 2" w:uiPriority="30" w:qFormat="1"/>
+    <w:lsdException w:name="Light List Accent 2" w:uiPriority="66"/>
+    <w:lsdException w:name="Light Grid Accent 2" w:uiPriority="67"/>
+    <w:lsdException w:name="Medium Shading 1 Accent 2" w:uiPriority="68"/>
+    <w:lsdException w:name="Medium Shading 2 Accent 2" w:uiPriority="69"/>
+    <w:lsdException w:name="Medium List 1 Accent 2" w:uiPriority="70"/>
+    <w:lsdException w:name="Medium List 2 Accent 2" w:uiPriority="71"/>
+    <w:lsdException w:name="Medium Grid 1 Accent 2" w:uiPriority="72"/>
+    <w:lsdException w:name="Medium Grid 2 Accent 2" w:uiPriority="73"/>
+    <w:lsdException w:name="Medium Grid 3 Accent 2" w:uiPriority="60"/>
+    <w:lsdException w:name="Dark List Accent 2" w:uiPriority="61"/>
+    <w:lsdException w:name="Colorful Shading Accent 2" w:uiPriority="62"/>
+    <w:lsdException w:name="Colorful List Accent 2" w:uiPriority="63"/>
+    <w:lsdException w:name="Colorful Grid Accent 2" w:uiPriority="64"/>
+    <w:lsdException w:name="Light Shading Accent 3" w:uiPriority="65"/>
+    <w:lsdException w:name="Light List Accent 3" w:uiPriority="66"/>
+    <w:lsdException w:name="Light Grid Accent 3" w:uiPriority="67"/>
+    <w:lsdException w:name="Medium Shading 1 Accent 3" w:uiPriority="68"/>
+    <w:lsdException w:name="Medium Shading 2 Accent 3" w:uiPriority="69"/>
+    <w:lsdException w:name="Medium List 1 Accent 3" w:uiPriority="70"/>
+    <w:lsdException w:name="Medium List 2 Accent 3" w:uiPriority="71"/>
+    <w:lsdException w:name="Medium Grid 1 Accent 3" w:uiPriority="72"/>
+    <w:lsdException w:name="Medium Grid 2 Accent 3" w:uiPriority="73"/>
+    <w:lsdException w:name="Medium Grid 3 Accent 3" w:uiPriority="60"/>
+    <w:lsdException w:name="Dark List Accent 3" w:uiPriority="61"/>
+    <w:lsdException w:name="Colorful Shading Accent 3" w:uiPriority="62"/>
+    <w:lsdException w:name="Colorful List Accent 3" w:uiPriority="63"/>
+    <w:lsdException w:name="Colorful Grid Accent 3" w:uiPriority="64"/>
+    <w:lsdException w:name="Light Shading Accent 4" w:uiPriority="65"/>
+    <w:lsdException w:name="Light List Accent 4" w:uiPriority="66"/>
+    <w:lsdException w:name="Light Grid Accent 4" w:uiPriority="67"/>
+    <w:lsdException w:name="Medium Shading 1 Accent 4" w:uiPriority="68"/>
+    <w:lsdException w:name="Medium Shading 2 Accent 4" w:uiPriority="69"/>
+    <w:lsdException w:name="Medium List 1 Accent 4" w:uiPriority="70"/>
+    <w:lsdException w:name="Medium List 2 Accent 4" w:uiPriority="71"/>
+    <w:lsdException w:name="Medium Grid 1 Accent 4" w:uiPriority="72"/>
+    <w:lsdException w:name="Medium Grid 2 Accent 4" w:uiPriority="73"/>
+    <w:lsdException w:name="Medium Grid 3 Accent 4" w:uiPriority="60"/>
+    <w:lsdException w:name="Dark List Accent 4" w:uiPriority="61"/>
+    <w:lsdException w:name="Colorful Shading Accent 4" w:uiPriority="62"/>
+    <w:lsdException w:name="Colorful List Accent 4" w:uiPriority="63"/>
+    <w:lsdException w:name="Colorful Grid Accent 4" w:uiPriority="64"/>
+    <w:lsdException w:name="Light Shading Accent 5" w:uiPriority="65"/>
+    <w:lsdException w:name="Light List Accent 5" w:uiPriority="66"/>
+    <w:lsdException w:name="Light Grid Accent 5" w:uiPriority="67"/>
+    <w:lsdException w:name="Medium Shading 1 Accent 5" w:uiPriority="68"/>
+    <w:lsdException w:name="Medium Shading 2 Accent 5" w:uiPriority="69"/>
+    <w:lsdException w:name="Medium List 1 Accent 5" w:uiPriority="70"/>
+    <w:lsdException w:name="Medium List 2 Accent 5" w:uiPriority="71"/>
+    <w:lsdException w:name="Medium Grid 1 Accent 5" w:uiPriority="72"/>
+    <w:lsdException w:name="Medium Grid 2 Accent 5" w:uiPriority="73"/>
+    <w:lsdException w:name="Medium Grid 3 Accent 5" w:uiPriority="60"/>
+    <w:lsdException w:name="Dark List Accent 5" w:uiPriority="61"/>
+    <w:lsdException w:name="Colorful Shading Accent 5" w:uiPriority="62"/>
+    <w:lsdException w:name="Colorful List Accent 5" w:uiPriority="63"/>
+    <w:lsdException w:name="Colorful Grid Accent 5" w:uiPriority="64"/>
+    <w:lsdException w:name="Light Shading Accent 6" w:uiPriority="65"/>
+    <w:lsdException w:name="Light List Accent 6" w:uiPriority="66"/>
+    <w:lsdException w:name="Light Grid Accent 6" w:uiPriority="67"/>
+    <w:lsdException w:name="Medium Shading 1 Accent 6" w:uiPriority="68"/>
+    <w:lsdException w:name="Medium Shading 2 Accent 6" w:uiPriority="69"/>
+    <w:lsdException w:name="Medium List 1 Accent 6" w:uiPriority="70"/>
+    <w:lsdException w:name="Medium List 2 Accent 6" w:uiPriority="71"/>
+    <w:lsdException w:name="Medium Grid 1 Accent 6" w:uiPriority="72"/>
+    <w:lsdException w:name="Medium Grid 2 Accent 6" w:uiPriority="73"/>
+    <w:lsdException w:name="Medium Grid 3 Accent 6" w:uiPriority="60"/>
+    <w:lsdException w:name="Dark List Accent 6" w:uiPriority="61"/>
+    <w:lsdException w:name="Colorful Shading Accent 6" w:uiPriority="62"/>
+    <w:lsdException w:name="Colorful List Accent 6" w:uiPriority="63"/>
+    <w:lsdException w:name="Colorful Grid Accent 6" w:uiPriority="64"/>
+    <w:lsdException w:name="Subtle Emphasis" w:uiPriority="65" w:qFormat="1"/>
+    <w:lsdException w:name="Intense Emphasis" w:uiPriority="66" w:qFormat="1"/>
+    <w:lsdException w:name="Subtle Reference" w:uiPriority="67" w:qFormat="1"/>
+    <w:lsdException w:name="Intense Reference" w:uiPriority="68" w:qFormat="1"/>
+    <w:lsdException w:name="Book Title" w:uiPriority="69" w:qFormat="1"/>
+    <w:lsdException w:name="Bibliography" w:uiPriority="70"/>
+    <w:lsdException w:name="TOC Heading" w:semiHidden="1" w:uiPriority="71" w:unhideWhenUsed="1" w:qFormat="1"/>
+  </w:latentStyles>
+  <w:style w:type="paragraph" w:default="1" w:styleId="Normal">
+    <w:name w:val="Normal"/>
+    <w:qFormat/>
+    <w:rsid w:val="006C5813"/>
+    <w:rPr>
+      <w:sz w:val="24"/>
+      <w:szCs w:val="24"/>
+    </w:rPr>
+  </w:style>
+  <w:style w:type="character" w:default="1" w:styleId="DefaultParagraphFont">
+    <w:name w:val="Default Paragraph Font"/>
+    <w:uiPriority w:val="1"/>
+    <w:semiHidden/>
+    <w:unhideWhenUsed/>
+  </w:style>
+  <w:style w:type="table" w:default="1" w:styleId="TableNormal">
+    <w:name w:val="Normal Table"/>
+    <w:uiPriority w:val="99"/>
+    <w:semiHidden/>
+    <w:unhideWhenUsed/>
+    <w:tblPr>
+      <w:tblInd w:w="0" w:type="dxa"/>
+      <w:tblCellMar>
+        <w:top w:w="0" w:type="dxa"/>
+        <w:left w:w="108" w:type="dxa"/>
+        <w:bottom w:w="0" w:type="dxa"/>
+        <w:right w:w="108" w:type="dxa"/>
+      </w:tblCellMar>
+    </w:tblPr>
+  </w:style>
+  <w:style w:type="numbering" w:default="1" w:styleId="NoList">
+    <w:name w:val="No List"/>
+    <w:uiPriority w:val="99"/>
+    <w:semiHidden/>
+    <w:unhideWhenUsed/>
+  </w:style>
+  <w:style w:type="table" w:styleId="TableGrid">
+    <w:name w:val="Table Grid"/>
+    <w:basedOn w:val="TableNormal"/>
+    <w:rsid w:val="00D5452B"/>
+    <w:tblPr>
+      <w:tblInd w:w="0" w:type="dxa"/>
+      <w:tblBorders>
+        <w:top w:val="single" w:sz="4" w:space="0" w:color="auto"/>
+        <w:left w:val="single" w:sz="4" w:space="0" w:color="auto"/>
+        <w:bottom w:val="single" w:sz="4" w:space="0" w:color="auto"/>
+        <w:right w:val="single" w:sz="4" w:space="0" w:color="auto"/>
+        <w:insideH w:val="single" w:sz="4" w:space="0" w:color="auto"/>
+        <w:insideV w:val="single" w:sz="4" w:space="0" w:color="auto"/>
+      </w:tblBorders>
+      <w:tblCellMar>
+        <w:top w:w="0" w:type="dxa"/>
+        <w:left w:w="108" w:type="dxa"/>
+        <w:bottom w:w="0" w:type="dxa"/>
+        <w:right w:w="108" w:type="dxa"/>
+      </w:tblCellMar>
     </w:tblPr>
   </w:style>
   <w:style w:type="paragraph" w:styleId="BodyTextIndent">
@@ -7363,7 +7671,7 @@
     </a:clrScheme>
     <a:fontScheme name="Office">
       <a:majorFont>
-        <a:latin typeface="Calibri Light" panose="020F0302020204030204"/>
+        <a:latin typeface="Calibri Light"/>
         <a:ea typeface=""/>
         <a:cs typeface=""/>
         <a:font script="Jpan" typeface="游ゴシック Light"/>
@@ -7415,7 +7723,7 @@
         <a:font script="Tfng" typeface="Ebrima"/>
       </a:majorFont>
       <a:minorFont>
-        <a:latin typeface="Calibri" panose="020F0502020204030204"/>
+        <a:latin typeface="Calibri"/>
         <a:ea typeface=""/>
         <a:cs typeface=""/>
         <a:font script="Jpan" typeface="游明朝"/>
@@ -7609,7 +7917,7 @@
   <a:extraClrSchemeLst/>
   <a:extLst>
     <a:ext uri="{05A4C25C-085E-4340-85A3-A5531E510DB2}">
-      <thm15:themeFamily xmlns:thm15="http://schemas.microsoft.com/office/thememl/2012/main" name="Office Theme" id="{62F939B6-93AF-4DB8-9C6B-D6C7DFDC589F}" vid="{4A3C46E8-61CC-4603-A589-7422A47A8E4A}"/>
+      <thm15:themeFamily xmlns:thm15="http://schemas.microsoft.com/office/thememl/2012/main" xmlns="" name="Office Theme" id="{62F939B6-93AF-4DB8-9C6B-D6C7DFDC589F}" vid="{4A3C46E8-61CC-4603-A589-7422A47A8E4A}"/>
     </a:ext>
   </a:extLst>
 </a:theme>
@@ -7620,7 +7928,7 @@
 </file>
 
 <file path=customXml/itemProps1.xml><?xml version="1.0" encoding="utf-8"?>
-<ds:datastoreItem xmlns:ds="http://schemas.openxmlformats.org/officeDocument/2006/customXml" ds:itemID="{A9F641A7-0193-4C9E-995C-DC12A20B82AF}">
+<ds:datastoreItem xmlns:ds="http://schemas.openxmlformats.org/officeDocument/2006/customXml" ds:itemID="{2F2D8AC9-F8C0-49A6-B6CA-AA91F6B72A9B}">
   <ds:schemaRefs>
     <ds:schemaRef ds:uri="http://schemas.openxmlformats.org/officeDocument/2006/bibliography"/>
   </ds:schemaRefs>

</xml_diff>